<commit_message>
[doc] update 软件测试报告 STR-0.1
</commit_message>
<xml_diff>
--- a/doc/Process/3-软件迭代阶段/1-软件第一次迭代(v0.1)/2-测试阶段/NPUSS-Tinder-STR-0.1 软件测试报告.docx
+++ b/doc/Process/3-软件迭代阶段/1-软件第一次迭代(v0.1)/2-测试阶段/NPUSS-Tinder-STR-0.1 软件测试报告.docx
@@ -427,11 +427,11 @@
       </w:tblPr>
       <w:tblGrid>
         <w:gridCol w:w="1129"/>
-        <w:gridCol w:w="2637"/>
-        <w:gridCol w:w="993"/>
+        <w:gridCol w:w="2496"/>
         <w:gridCol w:w="992"/>
-        <w:gridCol w:w="962"/>
-        <w:gridCol w:w="1186"/>
+        <w:gridCol w:w="992"/>
+        <w:gridCol w:w="992"/>
+        <w:gridCol w:w="1298"/>
       </w:tblGrid>
       <w:tr>
         <w:trPr>
@@ -463,7 +463,7 @@
         </w:tc>
         <w:tc>
           <w:tcPr>
-            <w:tcW w:w="2637" w:type="dxa"/>
+            <w:tcW w:w="2496" w:type="dxa"/>
           </w:tcPr>
           <w:p>
             <w:pPr>
@@ -486,7 +486,7 @@
         </w:tc>
         <w:tc>
           <w:tcPr>
-            <w:tcW w:w="993" w:type="dxa"/>
+            <w:tcW w:w="992" w:type="dxa"/>
           </w:tcPr>
           <w:p>
             <w:pPr>
@@ -532,7 +532,7 @@
         </w:tc>
         <w:tc>
           <w:tcPr>
-            <w:tcW w:w="962" w:type="dxa"/>
+            <w:tcW w:w="992" w:type="dxa"/>
           </w:tcPr>
           <w:p>
             <w:pPr>
@@ -555,7 +555,7 @@
         </w:tc>
         <w:tc>
           <w:tcPr>
-            <w:tcW w:w="1186" w:type="dxa"/>
+            <w:tcW w:w="1298" w:type="dxa"/>
           </w:tcPr>
           <w:p>
             <w:pPr>
@@ -604,7 +604,7 @@
         </w:tc>
         <w:tc>
           <w:tcPr>
-            <w:tcW w:w="2637" w:type="dxa"/>
+            <w:tcW w:w="2496" w:type="dxa"/>
             <w:vAlign w:val="center"/>
           </w:tcPr>
           <w:p>
@@ -624,7 +624,7 @@
         </w:tc>
         <w:tc>
           <w:tcPr>
-            <w:tcW w:w="993" w:type="dxa"/>
+            <w:tcW w:w="992" w:type="dxa"/>
             <w:vAlign w:val="center"/>
           </w:tcPr>
           <w:p>
@@ -724,7 +724,7 @@
         </w:tc>
         <w:tc>
           <w:tcPr>
-            <w:tcW w:w="962" w:type="dxa"/>
+            <w:tcW w:w="992" w:type="dxa"/>
             <w:vAlign w:val="center"/>
           </w:tcPr>
           <w:p>
@@ -774,7 +774,7 @@
         </w:tc>
         <w:tc>
           <w:tcPr>
-            <w:tcW w:w="1186" w:type="dxa"/>
+            <w:tcW w:w="1298" w:type="dxa"/>
             <w:vAlign w:val="center"/>
           </w:tcPr>
           <w:p>
@@ -796,6 +796,223 @@
                 <w:rFonts w:ascii="微软雅黑" w:eastAsia="微软雅黑" w:hAnsi="微软雅黑" w:cs="微软雅黑"/>
               </w:rPr>
               <w:t>3</w:t>
+            </w:r>
+          </w:p>
+        </w:tc>
+      </w:tr>
+      <w:tr>
+        <w:trPr>
+          <w:trHeight w:val="397"/>
+          <w:jc w:val="center"/>
+        </w:trPr>
+        <w:tc>
+          <w:tcPr>
+            <w:tcW w:w="1129" w:type="dxa"/>
+            <w:vAlign w:val="center"/>
+          </w:tcPr>
+          <w:p>
+            <w:pPr>
+              <w:jc w:val="center"/>
+              <w:rPr>
+                <w:rFonts w:ascii="微软雅黑" w:eastAsia="微软雅黑" w:hAnsi="微软雅黑" w:cs="微软雅黑" w:hint="eastAsia"/>
+              </w:rPr>
+            </w:pPr>
+            <w:r>
+              <w:rPr>
+                <w:rFonts w:ascii="微软雅黑" w:eastAsia="微软雅黑" w:hAnsi="微软雅黑" w:cs="微软雅黑" w:hint="eastAsia"/>
+              </w:rPr>
+              <w:t>2</w:t>
+            </w:r>
+          </w:p>
+        </w:tc>
+        <w:tc>
+          <w:tcPr>
+            <w:tcW w:w="2496" w:type="dxa"/>
+            <w:vAlign w:val="center"/>
+          </w:tcPr>
+          <w:p>
+            <w:pPr>
+              <w:jc w:val="center"/>
+              <w:rPr>
+                <w:rFonts w:ascii="微软雅黑" w:eastAsia="微软雅黑" w:hAnsi="微软雅黑" w:cs="微软雅黑" w:hint="eastAsia"/>
+              </w:rPr>
+            </w:pPr>
+            <w:r>
+              <w:rPr>
+                <w:rFonts w:ascii="微软雅黑" w:eastAsia="微软雅黑" w:hAnsi="微软雅黑" w:cs="微软雅黑" w:hint="eastAsia"/>
+              </w:rPr>
+              <w:t>修改-第5页-文档标识</w:t>
+            </w:r>
+          </w:p>
+        </w:tc>
+        <w:tc>
+          <w:tcPr>
+            <w:tcW w:w="992" w:type="dxa"/>
+            <w:vAlign w:val="center"/>
+          </w:tcPr>
+          <w:p>
+            <w:pPr>
+              <w:jc w:val="center"/>
+              <w:rPr>
+                <w:rFonts w:ascii="微软雅黑" w:eastAsia="微软雅黑" w:hAnsi="微软雅黑" w:cs="微软雅黑" w:hint="eastAsia"/>
+                <w:szCs w:val="21"/>
+              </w:rPr>
+            </w:pPr>
+            <w:sdt>
+              <w:sdtPr>
+                <w:rPr>
+                  <w:rFonts w:ascii="微软雅黑" w:eastAsia="微软雅黑" w:hAnsi="微软雅黑" w:cs="微软雅黑" w:hint="eastAsia"/>
+                  <w:szCs w:val="21"/>
+                </w:rPr>
+                <w:alias w:val="请选择编写人员"/>
+                <w:tag w:val="请选择编写人员"/>
+                <w:id w:val="-358289286"/>
+                <w:placeholder>
+                  <w:docPart w:val="82F906C232854CD8B90A1242C5EAC809"/>
+                </w:placeholder>
+                <w:dropDownList>
+                  <w:listItem w:displayText="陈子源" w:value="陈子源"/>
+                  <w:listItem w:displayText="张涵" w:value="张涵"/>
+                  <w:listItem w:displayText="张莹" w:value="张莹"/>
+                  <w:listItem w:displayText="刘文佳" w:value="刘文佳"/>
+                  <w:listItem w:displayText="杜少恒" w:value="杜少恒"/>
+                  <w:listItem w:displayText="胡品爵" w:value="胡品爵"/>
+                  <w:listItem w:displayText="王智超" w:value="王智超"/>
+                  <w:listItem w:displayText="董哲" w:value="董哲"/>
+                  <w:listItem w:displayText="徐传旭" w:value="徐传旭"/>
+                  <w:listItem w:displayText="张健鹏" w:value="张健鹏"/>
+                </w:dropDownList>
+              </w:sdtPr>
+              <w:sdtContent>
+                <w:r>
+                  <w:rPr>
+                    <w:rFonts w:ascii="微软雅黑" w:eastAsia="微软雅黑" w:hAnsi="微软雅黑" w:cs="微软雅黑" w:hint="eastAsia"/>
+                    <w:szCs w:val="21"/>
+                  </w:rPr>
+                  <w:t>杜少恒</w:t>
+                </w:r>
+              </w:sdtContent>
+            </w:sdt>
+          </w:p>
+        </w:tc>
+        <w:tc>
+          <w:tcPr>
+            <w:tcW w:w="992" w:type="dxa"/>
+            <w:vAlign w:val="center"/>
+          </w:tcPr>
+          <w:p>
+            <w:pPr>
+              <w:jc w:val="center"/>
+              <w:rPr>
+                <w:rFonts w:ascii="微软雅黑" w:eastAsia="微软雅黑" w:hAnsi="微软雅黑" w:cs="微软雅黑" w:hint="eastAsia"/>
+                <w:szCs w:val="21"/>
+              </w:rPr>
+            </w:pPr>
+            <w:sdt>
+              <w:sdtPr>
+                <w:rPr>
+                  <w:rFonts w:ascii="微软雅黑" w:eastAsia="微软雅黑" w:hAnsi="微软雅黑" w:cs="微软雅黑" w:hint="eastAsia"/>
+                  <w:szCs w:val="21"/>
+                </w:rPr>
+                <w:alias w:val="请选择编写人员"/>
+                <w:tag w:val="请选择编写人员"/>
+                <w:id w:val="-1666005004"/>
+                <w:placeholder>
+                  <w:docPart w:val="B43A28C9E79148EBB90C613554D85C5F"/>
+                </w:placeholder>
+                <w:dropDownList>
+                  <w:listItem w:displayText="陈子源" w:value="陈子源"/>
+                  <w:listItem w:displayText="张涵" w:value="张涵"/>
+                  <w:listItem w:displayText="张莹" w:value="张莹"/>
+                  <w:listItem w:displayText="刘文佳" w:value="刘文佳"/>
+                  <w:listItem w:displayText="杜少恒" w:value="杜少恒"/>
+                  <w:listItem w:displayText="胡品爵" w:value="胡品爵"/>
+                  <w:listItem w:displayText="王智超" w:value="王智超"/>
+                  <w:listItem w:displayText="董哲" w:value="董哲"/>
+                  <w:listItem w:displayText="徐传旭" w:value="徐传旭"/>
+                  <w:listItem w:displayText="张健鹏" w:value="张健鹏"/>
+                </w:dropDownList>
+              </w:sdtPr>
+              <w:sdtContent>
+                <w:r>
+                  <w:rPr>
+                    <w:rFonts w:ascii="微软雅黑" w:eastAsia="微软雅黑" w:hAnsi="微软雅黑" w:cs="微软雅黑" w:hint="eastAsia"/>
+                    <w:szCs w:val="21"/>
+                  </w:rPr>
+                  <w:t>张健鹏</w:t>
+                </w:r>
+              </w:sdtContent>
+            </w:sdt>
+          </w:p>
+        </w:tc>
+        <w:tc>
+          <w:tcPr>
+            <w:tcW w:w="992" w:type="dxa"/>
+            <w:vAlign w:val="center"/>
+          </w:tcPr>
+          <w:p>
+            <w:pPr>
+              <w:jc w:val="center"/>
+              <w:rPr>
+                <w:rFonts w:ascii="微软雅黑" w:eastAsia="微软雅黑" w:hAnsi="微软雅黑" w:cs="微软雅黑" w:hint="eastAsia"/>
+                <w:szCs w:val="21"/>
+              </w:rPr>
+            </w:pPr>
+            <w:sdt>
+              <w:sdtPr>
+                <w:rPr>
+                  <w:rFonts w:ascii="微软雅黑" w:eastAsia="微软雅黑" w:hAnsi="微软雅黑" w:cs="微软雅黑" w:hint="eastAsia"/>
+                  <w:szCs w:val="21"/>
+                </w:rPr>
+                <w:alias w:val="请选择编写人员"/>
+                <w:tag w:val="请选择编写人员"/>
+                <w:id w:val="-1484002025"/>
+                <w:placeholder>
+                  <w:docPart w:val="E29BF49742E246EFBFFA429B01360956"/>
+                </w:placeholder>
+                <w:dropDownList>
+                  <w:listItem w:displayText="陈子源" w:value="陈子源"/>
+                  <w:listItem w:displayText="张涵" w:value="张涵"/>
+                  <w:listItem w:displayText="张莹" w:value="张莹"/>
+                  <w:listItem w:displayText="刘文佳" w:value="刘文佳"/>
+                  <w:listItem w:displayText="杜少恒" w:value="杜少恒"/>
+                  <w:listItem w:displayText="胡品爵" w:value="胡品爵"/>
+                  <w:listItem w:displayText="王智超" w:value="王智超"/>
+                  <w:listItem w:displayText="董哲" w:value="董哲"/>
+                  <w:listItem w:displayText="徐传旭" w:value="徐传旭"/>
+                  <w:listItem w:displayText="张健鹏" w:value="张健鹏"/>
+                </w:dropDownList>
+              </w:sdtPr>
+              <w:sdtContent>
+                <w:r>
+                  <w:rPr>
+                    <w:rFonts w:ascii="微软雅黑" w:eastAsia="微软雅黑" w:hAnsi="微软雅黑" w:cs="微软雅黑" w:hint="eastAsia"/>
+                    <w:szCs w:val="21"/>
+                  </w:rPr>
+                  <w:t>陈子源</w:t>
+                </w:r>
+              </w:sdtContent>
+            </w:sdt>
+          </w:p>
+        </w:tc>
+        <w:tc>
+          <w:tcPr>
+            <w:tcW w:w="1298" w:type="dxa"/>
+            <w:vAlign w:val="center"/>
+          </w:tcPr>
+          <w:p>
+            <w:pPr>
+              <w:widowControl/>
+              <w:jc w:val="center"/>
+              <w:rPr>
+                <w:rFonts w:ascii="微软雅黑" w:eastAsia="微软雅黑" w:hAnsi="微软雅黑" w:cs="微软雅黑" w:hint="eastAsia"/>
+              </w:rPr>
+            </w:pPr>
+            <w:r>
+              <w:rPr>
+                <w:rFonts w:ascii="微软雅黑" w:eastAsia="微软雅黑" w:hAnsi="微软雅黑" w:cs="微软雅黑" w:hint="eastAsia"/>
+              </w:rPr>
+              <w:t>2019/7/11</w:t>
             </w:r>
           </w:p>
         </w:tc>
@@ -819,6 +1036,8 @@
         </w:rPr>
         <w:br w:type="page"/>
       </w:r>
+      <w:bookmarkStart w:id="0" w:name="_GoBack"/>
+      <w:bookmarkEnd w:id="0"/>
     </w:p>
     <w:p>
       <w:pPr>
@@ -3318,8 +3537,8 @@
           <w:rFonts w:ascii="微软雅黑" w:eastAsia="微软雅黑" w:hAnsi="微软雅黑"/>
         </w:rPr>
       </w:pPr>
-      <w:bookmarkStart w:id="0" w:name="_Toc13612341"/>
-      <w:bookmarkStart w:id="1" w:name="_Toc13612253"/>
+      <w:bookmarkStart w:id="1" w:name="_Toc13612341"/>
+      <w:bookmarkStart w:id="2" w:name="_Toc13612253"/>
       <w:r>
         <w:rPr>
           <w:rFonts w:ascii="微软雅黑" w:eastAsia="微软雅黑" w:hAnsi="微软雅黑" w:hint="eastAsia"/>
@@ -3327,20 +3546,20 @@
         <w:lastRenderedPageBreak/>
         <w:t>1 引言</w:t>
       </w:r>
-      <w:bookmarkEnd w:id="0"/>
+      <w:bookmarkEnd w:id="1"/>
     </w:p>
     <w:p>
       <w:pPr>
         <w:pStyle w:val="2"/>
       </w:pPr>
-      <w:bookmarkStart w:id="2" w:name="_Toc13612342"/>
+      <w:bookmarkStart w:id="3" w:name="_Toc13612342"/>
       <w:r>
         <w:rPr>
           <w:rFonts w:hint="eastAsia"/>
         </w:rPr>
         <w:t>1.1 文档标识</w:t>
       </w:r>
-      <w:bookmarkEnd w:id="2"/>
+      <w:bookmarkEnd w:id="3"/>
     </w:p>
     <w:p>
       <w:pPr>
@@ -3557,8 +3776,6 @@
         </w:rPr>
         <w:t>.1</w:t>
       </w:r>
-      <w:bookmarkStart w:id="3" w:name="_GoBack"/>
-      <w:bookmarkEnd w:id="3"/>
       <w:r>
         <w:rPr>
           <w:rFonts w:ascii="微软雅黑" w:eastAsia="微软雅黑" w:hAnsi="微软雅黑"/>
@@ -3748,7 +3965,7 @@
         </w:rPr>
         <w:t>1.4 参考文档</w:t>
       </w:r>
-      <w:bookmarkEnd w:id="1"/>
+      <w:bookmarkEnd w:id="2"/>
     </w:p>
     <w:p>
       <w:pPr>
@@ -27990,7 +28207,7 @@
         <w:rFonts w:ascii="微软雅黑" w:eastAsia="微软雅黑" w:hAnsi="微软雅黑"/>
         <w:noProof/>
       </w:rPr>
-      <w:t>4</w:t>
+      <w:t>2</w:t>
     </w:r>
     <w:r>
       <w:rPr>
@@ -29854,6 +30071,96 @@
         </w:p>
       </w:docPartBody>
     </w:docPart>
+    <w:docPart>
+      <w:docPartPr>
+        <w:name w:val="82F906C232854CD8B90A1242C5EAC809"/>
+        <w:category>
+          <w:name w:val="常规"/>
+          <w:gallery w:val="placeholder"/>
+        </w:category>
+        <w:types>
+          <w:type w:val="bbPlcHdr"/>
+        </w:types>
+        <w:behaviors>
+          <w:behavior w:val="content"/>
+        </w:behaviors>
+        <w:guid w:val="{85D853AC-B51A-404E-B889-C421F226148E}"/>
+      </w:docPartPr>
+      <w:docPartBody>
+        <w:p>
+          <w:pPr>
+            <w:pStyle w:val="82F906C232854CD8B90A1242C5EAC809"/>
+          </w:pPr>
+          <w:r>
+            <w:rPr>
+              <w:rStyle w:val="a3"/>
+              <w:rFonts w:hint="eastAsia"/>
+            </w:rPr>
+            <w:t>选择一项。</w:t>
+          </w:r>
+        </w:p>
+      </w:docPartBody>
+    </w:docPart>
+    <w:docPart>
+      <w:docPartPr>
+        <w:name w:val="B43A28C9E79148EBB90C613554D85C5F"/>
+        <w:category>
+          <w:name w:val="常规"/>
+          <w:gallery w:val="placeholder"/>
+        </w:category>
+        <w:types>
+          <w:type w:val="bbPlcHdr"/>
+        </w:types>
+        <w:behaviors>
+          <w:behavior w:val="content"/>
+        </w:behaviors>
+        <w:guid w:val="{80266F52-FC99-40DF-AC7B-40078A7703EC}"/>
+      </w:docPartPr>
+      <w:docPartBody>
+        <w:p>
+          <w:pPr>
+            <w:pStyle w:val="B43A28C9E79148EBB90C613554D85C5F"/>
+          </w:pPr>
+          <w:r>
+            <w:rPr>
+              <w:rStyle w:val="a3"/>
+              <w:rFonts w:hint="eastAsia"/>
+            </w:rPr>
+            <w:t>选择一项。</w:t>
+          </w:r>
+        </w:p>
+      </w:docPartBody>
+    </w:docPart>
+    <w:docPart>
+      <w:docPartPr>
+        <w:name w:val="E29BF49742E246EFBFFA429B01360956"/>
+        <w:category>
+          <w:name w:val="常规"/>
+          <w:gallery w:val="placeholder"/>
+        </w:category>
+        <w:types>
+          <w:type w:val="bbPlcHdr"/>
+        </w:types>
+        <w:behaviors>
+          <w:behavior w:val="content"/>
+        </w:behaviors>
+        <w:guid w:val="{268802AC-F9CB-40B1-B793-D430D9B3301A}"/>
+      </w:docPartPr>
+      <w:docPartBody>
+        <w:p>
+          <w:pPr>
+            <w:pStyle w:val="E29BF49742E246EFBFFA429B01360956"/>
+          </w:pPr>
+          <w:r>
+            <w:rPr>
+              <w:rStyle w:val="a3"/>
+              <w:rFonts w:hint="eastAsia"/>
+            </w:rPr>
+            <w:t>选择一项。</w:t>
+          </w:r>
+        </w:p>
+      </w:docPartBody>
+    </w:docPart>
   </w:docParts>
 </w:glossaryDocument>
 </file>
@@ -29953,6 +30260,7 @@
     <w:rsid w:val="002D27CE"/>
     <w:rsid w:val="003105B4"/>
     <w:rsid w:val="00333929"/>
+    <w:rsid w:val="005E1D90"/>
     <w:rsid w:val="005E4714"/>
     <w:rsid w:val="00693E07"/>
     <w:rsid w:val="007150B1"/>
@@ -29960,6 +30268,7 @@
     <w:rsid w:val="008B0032"/>
     <w:rsid w:val="008F3146"/>
     <w:rsid w:val="00970A3B"/>
+    <w:rsid w:val="009D666E"/>
     <w:rsid w:val="00B7088D"/>
     <w:rsid w:val="00C53FBC"/>
     <w:rsid w:val="00C72425"/>
@@ -30410,7 +30719,7 @@
     <w:uiPriority w:val="99"/>
     <w:semiHidden/>
     <w:qFormat/>
-    <w:rsid w:val="00C72425"/>
+    <w:rsid w:val="009D666E"/>
     <w:rPr>
       <w:color w:val="808080"/>
     </w:rPr>
@@ -30657,6 +30966,45 @@
       <w:kern w:val="2"/>
       <w:sz w:val="21"/>
       <w:szCs w:val="24"/>
+    </w:rPr>
+  </w:style>
+  <w:style w:type="paragraph" w:customStyle="1" w:styleId="82F906C232854CD8B90A1242C5EAC809">
+    <w:name w:val="82F906C232854CD8B90A1242C5EAC809"/>
+    <w:rsid w:val="009D666E"/>
+    <w:pPr>
+      <w:widowControl w:val="0"/>
+      <w:jc w:val="both"/>
+    </w:pPr>
+    <w:rPr>
+      <w:kern w:val="2"/>
+      <w:sz w:val="21"/>
+      <w:szCs w:val="22"/>
+    </w:rPr>
+  </w:style>
+  <w:style w:type="paragraph" w:customStyle="1" w:styleId="B43A28C9E79148EBB90C613554D85C5F">
+    <w:name w:val="B43A28C9E79148EBB90C613554D85C5F"/>
+    <w:rsid w:val="009D666E"/>
+    <w:pPr>
+      <w:widowControl w:val="0"/>
+      <w:jc w:val="both"/>
+    </w:pPr>
+    <w:rPr>
+      <w:kern w:val="2"/>
+      <w:sz w:val="21"/>
+      <w:szCs w:val="22"/>
+    </w:rPr>
+  </w:style>
+  <w:style w:type="paragraph" w:customStyle="1" w:styleId="E29BF49742E246EFBFFA429B01360956">
+    <w:name w:val="E29BF49742E246EFBFFA429B01360956"/>
+    <w:rsid w:val="009D666E"/>
+    <w:pPr>
+      <w:widowControl w:val="0"/>
+      <w:jc w:val="both"/>
+    </w:pPr>
+    <w:rPr>
+      <w:kern w:val="2"/>
+      <w:sz w:val="21"/>
+      <w:szCs w:val="22"/>
     </w:rPr>
   </w:style>
 </w:styles>
@@ -30972,7 +31320,7 @@
 </file>
 
 <file path=customXml/itemProps2.xml><?xml version="1.0" encoding="utf-8"?>
-<ds:datastoreItem xmlns:ds="http://schemas.openxmlformats.org/officeDocument/2006/customXml" ds:itemID="{0D257645-6991-4E10-BFD0-AE55DDB4284A}">
+<ds:datastoreItem xmlns:ds="http://schemas.openxmlformats.org/officeDocument/2006/customXml" ds:itemID="{CFBA1447-D095-4942-BF8F-ACB3D073C4E3}">
   <ds:schemaRefs>
     <ds:schemaRef ds:uri="http://schemas.openxmlformats.org/officeDocument/2006/bibliography"/>
   </ds:schemaRefs>

</xml_diff>